<commit_message>
Documento final del trabajo
</commit_message>
<xml_diff>
--- a/obligatorio taller linux.docx
+++ b/obligatorio taller linux.docx
@@ -373,7 +373,10 @@
         <w:t xml:space="preserve">. </w:t>
       </w:r>
       <w:r>
-        <w:t>Enlaces de consulta</w:t>
+        <w:t>Fuentes</w:t>
+      </w:r>
+      <w:r>
+        <w:t xml:space="preserve"> de consulta</w:t>
       </w:r>
     </w:p>
     <w:p/>
@@ -438,15 +441,7 @@
         <w:t xml:space="preserve">tiene como objetivo cumplir con las consignas </w:t>
       </w:r>
       <w:r>
-        <w:t xml:space="preserve">solicitadas en el obligatorio del taller de Administración de Servidores Linux de </w:t>
-      </w:r>
-      <w:proofErr w:type="gramStart"/>
-      <w:r>
-        <w:t>Febrero</w:t>
-      </w:r>
-      <w:proofErr w:type="gramEnd"/>
-      <w:r>
-        <w:t xml:space="preserve"> 2024. </w:t>
+        <w:t xml:space="preserve">solicitadas en el obligatorio del taller de Administración de Servidores Linux de Febrero 2024. </w:t>
       </w:r>
       <w:r>
         <w:t>Se han tratado de plasmar todas las tareas solicitadas, respetando los criterios</w:t>
@@ -460,11 +455,9 @@
       <w:r>
         <w:t xml:space="preserve">, ya que el mismo </w:t>
       </w:r>
-      <w:proofErr w:type="spellStart"/>
-      <w:r>
-        <w:t>exigio</w:t>
-      </w:r>
-      <w:proofErr w:type="spellEnd"/>
+      <w:r>
+        <w:t>exigió</w:t>
+      </w:r>
       <w:r>
         <w:t xml:space="preserve"> un alto nivel de esfuerzo y dedicación, considerando que los contenidos del sistema operativo Linux y </w:t>
       </w:r>
@@ -680,11 +673,9 @@
       <w:r>
         <w:t xml:space="preserve"> Ambos con dos interfases de red (NAT y red interna), ambos se </w:t>
       </w:r>
-      <w:proofErr w:type="gramStart"/>
-      <w:r>
-        <w:t>conectaran</w:t>
-      </w:r>
-      <w:proofErr w:type="gramEnd"/>
+      <w:r>
+        <w:t>conectarán</w:t>
+      </w:r>
       <w:r>
         <w:t xml:space="preserve"> a la maquina </w:t>
       </w:r>
@@ -1322,11 +1313,9 @@
       <w:r>
         <w:t xml:space="preserve">En idioma escogeremos </w:t>
       </w:r>
-      <w:proofErr w:type="spellStart"/>
-      <w:r>
-        <w:t>ingles</w:t>
-      </w:r>
-      <w:proofErr w:type="spellEnd"/>
+      <w:r>
+        <w:t>inglés</w:t>
+      </w:r>
       <w:r>
         <w:t>:</w:t>
       </w:r>
@@ -1661,11 +1650,9 @@
       <w:r>
         <w:t xml:space="preserve">, vamos a configurar las particiones del disco, </w:t>
       </w:r>
-      <w:proofErr w:type="gramStart"/>
-      <w:r>
-        <w:t>de acuerdo a</w:t>
-      </w:r>
-      <w:proofErr w:type="gramEnd"/>
+      <w:r>
+        <w:t>de acuerdo con</w:t>
+      </w:r>
       <w:r>
         <w:t xml:space="preserve"> los requerimientos:</w:t>
       </w:r>
@@ -1726,15 +1713,7 @@
         <w:jc w:val="both"/>
       </w:pPr>
       <w:r>
-        <w:t xml:space="preserve">Cumplidos todos estos pasos, podemos </w:t>
-      </w:r>
-      <w:proofErr w:type="gramStart"/>
-      <w:r>
-        <w:t>dar inicio a</w:t>
-      </w:r>
-      <w:proofErr w:type="gramEnd"/>
-      <w:r>
-        <w:t xml:space="preserve"> la instalación del Rocky Linux</w:t>
+        <w:t>Cumplidos todos estos pasos, podemos dar inicio a la instalación del Rocky Linux</w:t>
       </w:r>
     </w:p>
     <w:p>
@@ -1803,11 +1782,9 @@
       <w:r>
         <w:t xml:space="preserve">. Este servidor se </w:t>
       </w:r>
-      <w:proofErr w:type="gramStart"/>
-      <w:r>
-        <w:t>llamara</w:t>
-      </w:r>
-      <w:proofErr w:type="gramEnd"/>
+      <w:r>
+        <w:t>llamará</w:t>
+      </w:r>
       <w:r>
         <w:t xml:space="preserve"> </w:t>
       </w:r>
@@ -2001,11 +1978,9 @@
       <w:r>
         <w:t xml:space="preserve">Iniciamos la </w:t>
       </w:r>
-      <w:proofErr w:type="spellStart"/>
-      <w:r>
-        <w:t>maquina</w:t>
-      </w:r>
-      <w:proofErr w:type="spellEnd"/>
+      <w:r>
+        <w:t>máquina</w:t>
+      </w:r>
       <w:r>
         <w:t xml:space="preserve"> virtual</w:t>
       </w:r>
@@ -2335,12 +2310,10 @@
         <w:t xml:space="preserve"> ya que no podemos crear en la instalación el usuario ansible sin </w:t>
       </w:r>
       <w:proofErr w:type="spellStart"/>
-      <w:proofErr w:type="gramStart"/>
       <w:r>
         <w:t>password</w:t>
       </w:r>
       <w:proofErr w:type="spellEnd"/>
-      <w:proofErr w:type="gramEnd"/>
       <w:r>
         <w:t>. Este será creado luego</w:t>
       </w:r>
@@ -2405,11 +2378,9 @@
       <w:r>
         <w:t xml:space="preserve">El servidor Open SSH es opcional, pero en nuestro caso lo instalaremos para tener un acceso </w:t>
       </w:r>
-      <w:proofErr w:type="spellStart"/>
-      <w:r>
-        <w:t>mas</w:t>
-      </w:r>
-      <w:proofErr w:type="spellEnd"/>
+      <w:r>
+        <w:t>más</w:t>
+      </w:r>
       <w:r>
         <w:t xml:space="preserve"> sencillo al Ubuntu:</w:t>
       </w:r>
@@ -2774,12 +2745,10 @@
         <w:t xml:space="preserve"> que permitirá realizar acciones sudo sin </w:t>
       </w:r>
       <w:proofErr w:type="spellStart"/>
-      <w:proofErr w:type="gramStart"/>
       <w:r>
         <w:t>password</w:t>
       </w:r>
       <w:proofErr w:type="spellEnd"/>
-      <w:proofErr w:type="gramEnd"/>
       <w:r>
         <w:t>:</w:t>
       </w:r>
@@ -3004,7 +2973,6 @@
         <w:t xml:space="preserve">que hará que ansible haga acciones de sudo sin </w:t>
       </w:r>
       <w:proofErr w:type="spellStart"/>
-      <w:proofErr w:type="gramStart"/>
       <w:r>
         <w:rPr>
           <w:lang w:val="es-ES"/>
@@ -3012,7 +2980,6 @@
         <w:t>password</w:t>
       </w:r>
       <w:proofErr w:type="spellEnd"/>
-      <w:proofErr w:type="gramEnd"/>
       <w:r>
         <w:rPr>
           <w:lang w:val="es-ES"/>
@@ -3237,16 +3204,14 @@
           <w:lang w:val="es-ES"/>
         </w:rPr>
       </w:pPr>
-      <w:proofErr w:type="spellStart"/>
-      <w:r>
-        <w:rPr>
-          <w:b/>
-          <w:bCs/>
-          <w:lang w:val="es-ES"/>
-        </w:rPr>
-        <w:t>Bastion</w:t>
-      </w:r>
-      <w:proofErr w:type="spellEnd"/>
+      <w:r>
+        <w:rPr>
+          <w:b/>
+          <w:bCs/>
+          <w:lang w:val="es-ES"/>
+        </w:rPr>
+        <w:t>Bastión</w:t>
+      </w:r>
       <w:r>
         <w:rPr>
           <w:b/>
@@ -3378,14 +3343,12 @@
         </w:rPr>
         <w:t xml:space="preserve">del </w:t>
       </w:r>
-      <w:proofErr w:type="spellStart"/>
-      <w:r>
-        <w:rPr>
-          <w:lang w:val="es-ES"/>
-        </w:rPr>
-        <w:t>Bastion</w:t>
-      </w:r>
-      <w:proofErr w:type="spellEnd"/>
+      <w:r>
+        <w:rPr>
+          <w:lang w:val="es-ES"/>
+        </w:rPr>
+        <w:t>Bastión</w:t>
+      </w:r>
       <w:r>
         <w:rPr>
           <w:lang w:val="es-ES"/>
@@ -3524,14 +3487,12 @@
         </w:rPr>
         <w:t xml:space="preserve">. Aquí, por ejemplo, lo vemos en el </w:t>
       </w:r>
-      <w:proofErr w:type="gramStart"/>
-      <w:r>
-        <w:rPr>
-          <w:lang w:val="es-ES"/>
-        </w:rPr>
-        <w:t>server</w:t>
-      </w:r>
-      <w:proofErr w:type="gramEnd"/>
+      <w:r>
+        <w:rPr>
+          <w:lang w:val="es-ES"/>
+        </w:rPr>
+        <w:t>servidor</w:t>
+      </w:r>
       <w:r>
         <w:rPr>
           <w:lang w:val="es-ES"/>
@@ -3633,20 +3594,12 @@
         </w:rPr>
         <w:t xml:space="preserve">l </w:t>
       </w:r>
-      <w:proofErr w:type="spellStart"/>
-      <w:r>
-        <w:rPr>
-          <w:lang w:val="es-ES"/>
-        </w:rPr>
-        <w:t>Bastio</w:t>
-      </w:r>
-      <w:r>
-        <w:rPr>
-          <w:lang w:val="es-ES"/>
-        </w:rPr>
-        <w:t>n</w:t>
-      </w:r>
-      <w:proofErr w:type="spellEnd"/>
+      <w:r>
+        <w:rPr>
+          <w:lang w:val="es-ES"/>
+        </w:rPr>
+        <w:t>Bastión</w:t>
+      </w:r>
       <w:r>
         <w:rPr>
           <w:lang w:val="es-ES"/>
@@ -3693,22 +3646,12 @@
         </w:rPr>
         <w:t xml:space="preserve">ssh-copy-id </w:t>
       </w:r>
-      <w:hyperlink r:id="rId35" w:history="1">
-        <w:r>
-          <w:rPr>
-            <w:rStyle w:val="Hyperlink"/>
-            <w:lang w:val="en-US"/>
-          </w:rPr>
-          <w:t>ansible@192.168.56.10</w:t>
-        </w:r>
-        <w:r>
-          <w:rPr>
-            <w:rStyle w:val="Hyperlink"/>
-            <w:lang w:val="en-US"/>
-          </w:rPr>
-          <w:t>2</w:t>
-        </w:r>
-      </w:hyperlink>
+      <w:r>
+        <w:rPr>
+          <w:lang w:val="en-US"/>
+        </w:rPr>
+        <w:t>ansible@192.168.56.102</w:t>
+      </w:r>
       <w:r>
         <w:rPr>
           <w:lang w:val="en-US"/>
@@ -3750,7 +3693,7 @@
                     <pic:cNvPicPr/>
                   </pic:nvPicPr>
                   <pic:blipFill>
-                    <a:blip r:embed="rId36"/>
+                    <a:blip r:embed="rId35"/>
                     <a:stretch>
                       <a:fillRect/>
                     </a:stretch>
@@ -3799,7 +3742,7 @@
                     <pic:cNvPicPr/>
                   </pic:nvPicPr>
                   <pic:blipFill>
-                    <a:blip r:embed="rId37"/>
+                    <a:blip r:embed="rId36"/>
                     <a:stretch>
                       <a:fillRect/>
                     </a:stretch>
@@ -3876,7 +3819,6 @@
         <w:t xml:space="preserve"> </w:t>
       </w:r>
       <w:proofErr w:type="spellStart"/>
-      <w:proofErr w:type="gramStart"/>
       <w:r>
         <w:rPr>
           <w:lang w:val="es-ES"/>
@@ -3884,7 +3826,6 @@
         <w:t>password</w:t>
       </w:r>
       <w:proofErr w:type="spellEnd"/>
-      <w:proofErr w:type="gramEnd"/>
       <w:r>
         <w:rPr>
           <w:lang w:val="es-ES"/>
@@ -3923,7 +3864,7 @@
                     </pic:cNvPicPr>
                   </pic:nvPicPr>
                   <pic:blipFill>
-                    <a:blip r:embed="rId38">
+                    <a:blip r:embed="rId37">
                       <a:extLst>
                         <a:ext uri="{28A0092B-C50C-407E-A947-70E740481C1C}">
                           <a14:useLocalDpi xmlns:a14="http://schemas.microsoft.com/office/drawing/2010/main" val="0"/>
@@ -4265,14 +4206,12 @@
         </w:rPr>
         <w:t xml:space="preserve">En el </w:t>
       </w:r>
-      <w:proofErr w:type="spellStart"/>
-      <w:r>
-        <w:rPr>
-          <w:lang w:val="es-ES"/>
-        </w:rPr>
-        <w:t>Bastion</w:t>
-      </w:r>
-      <w:proofErr w:type="spellEnd"/>
+      <w:r>
+        <w:rPr>
+          <w:lang w:val="es-ES"/>
+        </w:rPr>
+        <w:t>Bastión</w:t>
+      </w:r>
       <w:r>
         <w:rPr>
           <w:lang w:val="es-ES"/>
@@ -4334,7 +4273,7 @@
                     <pic:cNvPicPr/>
                   </pic:nvPicPr>
                   <pic:blipFill>
-                    <a:blip r:embed="rId39"/>
+                    <a:blip r:embed="rId38"/>
                     <a:stretch>
                       <a:fillRect/>
                     </a:stretch>
@@ -4413,7 +4352,7 @@
                     <pic:cNvPicPr/>
                   </pic:nvPicPr>
                   <pic:blipFill>
-                    <a:blip r:embed="rId40"/>
+                    <a:blip r:embed="rId39"/>
                     <a:stretch>
                       <a:fillRect/>
                     </a:stretch>
@@ -4626,7 +4565,7 @@
                     <pic:cNvPicPr/>
                   </pic:nvPicPr>
                   <pic:blipFill>
-                    <a:blip r:embed="rId41"/>
+                    <a:blip r:embed="rId40"/>
                     <a:stretch>
                       <a:fillRect/>
                     </a:stretch>
@@ -4941,18 +4880,8 @@
           <w:bCs/>
           <w:lang w:val="en-US"/>
         </w:rPr>
-        <w:t xml:space="preserve"> -m ping --ask-</w:t>
-      </w:r>
-      <w:proofErr w:type="gramStart"/>
-      <w:r>
-        <w:rPr>
-          <w:b/>
-          <w:bCs/>
-          <w:lang w:val="en-US"/>
-        </w:rPr>
-        <w:t>pass</w:t>
-      </w:r>
-      <w:proofErr w:type="gramEnd"/>
+        <w:t xml:space="preserve"> -m ping --ask-pass</w:t>
+      </w:r>
     </w:p>
     <w:p>
       <w:pPr>
@@ -4986,7 +4915,7 @@
                     <pic:cNvPicPr/>
                   </pic:nvPicPr>
                   <pic:blipFill>
-                    <a:blip r:embed="rId42"/>
+                    <a:blip r:embed="rId41"/>
                     <a:stretch>
                       <a:fillRect/>
                     </a:stretch>
@@ -5055,13 +4984,15 @@
         <w:rPr>
           <w:b/>
           <w:bCs/>
-          <w:lang w:val="es-ES"/>
-        </w:rPr>
-      </w:pPr>
-      <w:r>
-        <w:rPr>
-          <w:b/>
-          <w:bCs/>
+          <w:u w:val="single"/>
+          <w:lang w:val="es-ES"/>
+        </w:rPr>
+      </w:pPr>
+      <w:r>
+        <w:rPr>
+          <w:b/>
+          <w:bCs/>
+          <w:u w:val="single"/>
           <w:lang w:val="es-ES"/>
         </w:rPr>
         <w:t>Actualización de servidores</w:t>
@@ -5092,13 +5023,7 @@
         <w:rPr>
           <w:lang w:val="es-ES"/>
         </w:rPr>
-        <w:t xml:space="preserve">, que </w:t>
-      </w:r>
-      <w:r>
-        <w:rPr>
-          <w:lang w:val="es-ES"/>
-        </w:rPr>
-        <w:t>es el que actualiza</w:t>
+        <w:t>, que es el que actualiza</w:t>
       </w:r>
       <w:r>
         <w:rPr>
@@ -5284,7 +5209,7 @@
                     <pic:cNvPicPr/>
                   </pic:nvPicPr>
                   <pic:blipFill>
-                    <a:blip r:embed="rId43"/>
+                    <a:blip r:embed="rId42"/>
                     <a:stretch>
                       <a:fillRect/>
                     </a:stretch>
@@ -5389,7 +5314,7 @@
                     <pic:cNvPicPr/>
                   </pic:nvPicPr>
                   <pic:blipFill>
-                    <a:blip r:embed="rId44"/>
+                    <a:blip r:embed="rId43"/>
                     <a:stretch>
                       <a:fillRect/>
                     </a:stretch>
@@ -5424,13 +5349,15 @@
         <w:rPr>
           <w:b/>
           <w:bCs/>
-          <w:lang w:val="es-ES"/>
-        </w:rPr>
-      </w:pPr>
-      <w:r>
-        <w:rPr>
-          <w:b/>
-          <w:bCs/>
+          <w:u w:val="single"/>
+          <w:lang w:val="es-ES"/>
+        </w:rPr>
+      </w:pPr>
+      <w:r>
+        <w:rPr>
+          <w:b/>
+          <w:bCs/>
+          <w:u w:val="single"/>
           <w:lang w:val="es-ES"/>
         </w:rPr>
         <w:t xml:space="preserve">Instalación de </w:t>
@@ -5440,6 +5367,7 @@
         <w:rPr>
           <w:b/>
           <w:bCs/>
+          <w:u w:val="single"/>
           <w:lang w:val="es-ES"/>
         </w:rPr>
         <w:t>OpenJDK</w:t>
@@ -5449,6 +5377,7 @@
         <w:rPr>
           <w:b/>
           <w:bCs/>
+          <w:u w:val="single"/>
           <w:lang w:val="es-ES"/>
         </w:rPr>
         <w:t xml:space="preserve"> </w:t>
@@ -5457,6 +5386,7 @@
         <w:rPr>
           <w:b/>
           <w:bCs/>
+          <w:u w:val="single"/>
           <w:lang w:val="es-ES"/>
         </w:rPr>
         <w:t>17</w:t>
@@ -5465,6 +5395,7 @@
         <w:rPr>
           <w:b/>
           <w:bCs/>
+          <w:u w:val="single"/>
           <w:lang w:val="es-ES"/>
         </w:rPr>
         <w:t xml:space="preserve"> en el servidor Rocky</w:t>
@@ -5527,7 +5458,7 @@
                     <pic:cNvPicPr/>
                   </pic:nvPicPr>
                   <pic:blipFill>
-                    <a:blip r:embed="rId45"/>
+                    <a:blip r:embed="rId44"/>
                     <a:stretch>
                       <a:fillRect/>
                     </a:stretch>
@@ -5632,7 +5563,7 @@
                     <pic:cNvPicPr/>
                   </pic:nvPicPr>
                   <pic:blipFill>
-                    <a:blip r:embed="rId46"/>
+                    <a:blip r:embed="rId45"/>
                     <a:stretch>
                       <a:fillRect/>
                     </a:stretch>
@@ -5717,7 +5648,7 @@
                     <pic:cNvPicPr/>
                   </pic:nvPicPr>
                   <pic:blipFill>
-                    <a:blip r:embed="rId47"/>
+                    <a:blip r:embed="rId46"/>
                     <a:stretch>
                       <a:fillRect/>
                     </a:stretch>
@@ -5752,13 +5683,15 @@
         <w:rPr>
           <w:b/>
           <w:bCs/>
-          <w:lang w:val="es-ES"/>
-        </w:rPr>
-      </w:pPr>
-      <w:r>
-        <w:rPr>
-          <w:b/>
-          <w:bCs/>
+          <w:u w:val="single"/>
+          <w:lang w:val="es-ES"/>
+        </w:rPr>
+      </w:pPr>
+      <w:r>
+        <w:rPr>
+          <w:b/>
+          <w:bCs/>
+          <w:u w:val="single"/>
           <w:lang w:val="es-ES"/>
         </w:rPr>
         <w:t>Instalación de Tomcat 8 en el servidor Rocky</w:t>
@@ -6327,7 +6260,6 @@
         <w:t xml:space="preserve">ansible-galaxy collection install </w:t>
       </w:r>
       <w:proofErr w:type="spellStart"/>
-      <w:proofErr w:type="gramStart"/>
       <w:r>
         <w:rPr>
           <w:b/>
@@ -6337,7 +6269,6 @@
         <w:t>ansible.posix</w:t>
       </w:r>
       <w:proofErr w:type="spellEnd"/>
-      <w:proofErr w:type="gramEnd"/>
       <w:r>
         <w:rPr>
           <w:b/>
@@ -6397,7 +6328,7 @@
                     <pic:cNvPicPr/>
                   </pic:nvPicPr>
                   <pic:blipFill>
-                    <a:blip r:embed="rId48"/>
+                    <a:blip r:embed="rId47"/>
                     <a:stretch>
                       <a:fillRect/>
                     </a:stretch>
@@ -6550,7 +6481,7 @@
                     <pic:cNvPicPr/>
                   </pic:nvPicPr>
                   <pic:blipFill>
-                    <a:blip r:embed="rId49"/>
+                    <a:blip r:embed="rId48"/>
                     <a:stretch>
                       <a:fillRect/>
                     </a:stretch>
@@ -6590,7 +6521,25 @@
         <w:rPr>
           <w:lang w:val="es-ES"/>
         </w:rPr>
-        <w:t>Aquí se puede ver que el servicio Tomcat esta corriendo perfectamente en el servidor Rocky Linux:</w:t>
+        <w:t>Y a</w:t>
+      </w:r>
+      <w:r>
+        <w:rPr>
+          <w:lang w:val="es-ES"/>
+        </w:rPr>
+        <w:t xml:space="preserve">quí </w:t>
+      </w:r>
+      <w:r>
+        <w:rPr>
+          <w:lang w:val="es-ES"/>
+        </w:rPr>
+        <w:t xml:space="preserve">tenemos </w:t>
+      </w:r>
+      <w:r>
+        <w:rPr>
+          <w:lang w:val="es-ES"/>
+        </w:rPr>
+        <w:t>el servicio Tomcat esta corriendo perfectamente en el servidor Rocky Linux:</w:t>
       </w:r>
     </w:p>
     <w:p>
@@ -6622,7 +6571,7 @@
                     <pic:cNvPicPr/>
                   </pic:nvPicPr>
                   <pic:blipFill>
-                    <a:blip r:embed="rId50"/>
+                    <a:blip r:embed="rId49"/>
                     <a:stretch>
                       <a:fillRect/>
                     </a:stretch>
@@ -6691,7 +6640,7 @@
                     <pic:cNvPicPr/>
                   </pic:nvPicPr>
                   <pic:blipFill>
-                    <a:blip r:embed="rId51"/>
+                    <a:blip r:embed="rId50"/>
                     <a:stretch>
                       <a:fillRect/>
                     </a:stretch>
@@ -6726,13 +6675,15 @@
         <w:rPr>
           <w:b/>
           <w:bCs/>
-          <w:lang w:val="es-ES"/>
-        </w:rPr>
-      </w:pPr>
-      <w:r>
-        <w:rPr>
-          <w:b/>
-          <w:bCs/>
+          <w:u w:val="single"/>
+          <w:lang w:val="es-ES"/>
+        </w:rPr>
+      </w:pPr>
+      <w:r>
+        <w:rPr>
+          <w:b/>
+          <w:bCs/>
+          <w:u w:val="single"/>
           <w:lang w:val="es-ES"/>
         </w:rPr>
         <w:t>Configuración/instalación del reverse proxy en el otro servidor (Ubuntu)</w:t>
@@ -6833,34 +6784,43 @@
           <w:bCs/>
           <w:lang w:val="es-ES"/>
         </w:rPr>
-        <w:t xml:space="preserve"> </w:t>
-      </w:r>
-      <w:proofErr w:type="gramStart"/>
-      <w:r>
-        <w:rPr>
-          <w:b/>
-          <w:bCs/>
-          <w:lang w:val="es-ES"/>
-        </w:rPr>
-        <w:t>server</w:t>
-      </w:r>
-      <w:proofErr w:type="gramEnd"/>
-    </w:p>
-    <w:p>
-      <w:pPr>
-        <w:jc w:val="both"/>
-        <w:rPr>
-          <w:b/>
-          <w:bCs/>
-          <w:lang w:val="es-ES"/>
-        </w:rPr>
-      </w:pPr>
-      <w:r>
-        <w:rPr>
-          <w:b/>
-          <w:bCs/>
-          <w:lang w:val="es-ES"/>
-        </w:rPr>
+        <w:t xml:space="preserve"> server</w:t>
+      </w:r>
+    </w:p>
+    <w:p>
+      <w:pPr>
+        <w:jc w:val="both"/>
+        <w:rPr>
+          <w:b/>
+          <w:bCs/>
+          <w:lang w:val="es-ES"/>
+        </w:rPr>
+      </w:pPr>
+      <w:r>
+        <w:rPr>
+          <w:b/>
+          <w:bCs/>
+          <w:lang w:val="es-ES"/>
+        </w:rPr>
+        <w:t>Iniciar apache y configurarlo como servicio</w:t>
+      </w:r>
+    </w:p>
+    <w:p>
+      <w:pPr>
+        <w:jc w:val="both"/>
+        <w:rPr>
+          <w:b/>
+          <w:bCs/>
+          <w:lang w:val="es-ES"/>
+        </w:rPr>
+      </w:pPr>
+      <w:r>
+        <w:rPr>
+          <w:b/>
+          <w:bCs/>
+          <w:lang w:val="es-ES"/>
+        </w:rPr>
+        <w:lastRenderedPageBreak/>
         <w:t xml:space="preserve">Copiar la configuración para el reverse proxy, que ya tenemos en un </w:t>
       </w:r>
       <w:proofErr w:type="spellStart"/>
@@ -6897,26 +6857,41 @@
           <w:bCs/>
           <w:lang w:val="es-ES"/>
         </w:rPr>
-        <w:lastRenderedPageBreak/>
-        <w:t>Iniciar apache y configurarlo como servicio</w:t>
-      </w:r>
-    </w:p>
-    <w:p>
-      <w:pPr>
-        <w:jc w:val="both"/>
-        <w:rPr>
-          <w:b/>
-          <w:bCs/>
-          <w:lang w:val="es-ES"/>
-        </w:rPr>
-      </w:pPr>
-      <w:r>
-        <w:rPr>
-          <w:b/>
-          <w:bCs/>
-          <w:lang w:val="es-ES"/>
-        </w:rPr>
-        <w:t xml:space="preserve">Instalar el firewall </w:t>
+        <w:t xml:space="preserve">Habilitar los </w:t>
+      </w:r>
+      <w:r>
+        <w:rPr>
+          <w:b/>
+          <w:bCs/>
+          <w:lang w:val="es-ES"/>
+        </w:rPr>
+        <w:t>módulos de Apache requeridos para la familia Debian</w:t>
+      </w:r>
+    </w:p>
+    <w:p>
+      <w:pPr>
+        <w:jc w:val="both"/>
+        <w:rPr>
+          <w:b/>
+          <w:bCs/>
+          <w:lang w:val="es-ES"/>
+        </w:rPr>
+      </w:pPr>
+      <w:r>
+        <w:rPr>
+          <w:b/>
+          <w:bCs/>
+          <w:lang w:val="es-ES"/>
+        </w:rPr>
+        <w:t xml:space="preserve">Instalar </w:t>
+      </w:r>
+      <w:r>
+        <w:rPr>
+          <w:b/>
+          <w:bCs/>
+          <w:lang w:val="es-ES"/>
+        </w:rPr>
+        <w:t xml:space="preserve">el firewall </w:t>
       </w:r>
       <w:proofErr w:type="spellStart"/>
       <w:r>
@@ -6980,39 +6955,39 @@
           <w:bCs/>
           <w:lang w:val="es-ES"/>
         </w:rPr>
-        <w:t xml:space="preserve">Abrir el puerto 80 en el firewall para el apache </w:t>
-      </w:r>
-      <w:proofErr w:type="gramStart"/>
-      <w:r>
-        <w:rPr>
-          <w:b/>
-          <w:bCs/>
-          <w:lang w:val="es-ES"/>
-        </w:rPr>
-        <w:t>server</w:t>
-      </w:r>
-      <w:proofErr w:type="gramEnd"/>
-    </w:p>
-    <w:p>
-      <w:pPr>
-        <w:jc w:val="both"/>
-        <w:rPr>
-          <w:lang w:val="es-ES"/>
-        </w:rPr>
-      </w:pPr>
-      <w:proofErr w:type="spellStart"/>
-      <w:r>
-        <w:rPr>
-          <w:lang w:val="es-ES"/>
-        </w:rPr>
-        <w:t>Asi</w:t>
-      </w:r>
-      <w:proofErr w:type="spellEnd"/>
-      <w:r>
-        <w:rPr>
-          <w:lang w:val="es-ES"/>
-        </w:rPr>
-        <w:t xml:space="preserve"> queda el </w:t>
+        <w:t>Abrir el puerto 80 en el firewall para el apache server</w:t>
+      </w:r>
+    </w:p>
+    <w:p>
+      <w:pPr>
+        <w:jc w:val="both"/>
+        <w:rPr>
+          <w:b/>
+          <w:bCs/>
+          <w:lang w:val="es-ES"/>
+        </w:rPr>
+      </w:pPr>
+      <w:r>
+        <w:rPr>
+          <w:b/>
+          <w:bCs/>
+          <w:lang w:val="es-ES"/>
+        </w:rPr>
+        <w:t>Permitir el acceso SSH</w:t>
+      </w:r>
+    </w:p>
+    <w:p>
+      <w:pPr>
+        <w:jc w:val="both"/>
+        <w:rPr>
+          <w:lang w:val="es-ES"/>
+        </w:rPr>
+      </w:pPr>
+      <w:r>
+        <w:rPr>
+          <w:lang w:val="es-ES"/>
+        </w:rPr>
+        <w:t xml:space="preserve">El </w:t>
       </w:r>
       <w:proofErr w:type="spellStart"/>
       <w:r>
@@ -7022,6 +6997,60 @@
         <w:t>playbook</w:t>
       </w:r>
       <w:proofErr w:type="spellEnd"/>
+      <w:r>
+        <w:rPr>
+          <w:lang w:val="es-ES"/>
+        </w:rPr>
+        <w:t xml:space="preserve"> es extenso </w:t>
+      </w:r>
+      <w:proofErr w:type="spellStart"/>
+      <w:r>
+        <w:rPr>
+          <w:lang w:val="es-ES"/>
+        </w:rPr>
+        <w:t>asi</w:t>
+      </w:r>
+      <w:proofErr w:type="spellEnd"/>
+      <w:r>
+        <w:rPr>
+          <w:lang w:val="es-ES"/>
+        </w:rPr>
+        <w:t xml:space="preserve"> que lo dejamos parea que se vea en el repositorio.</w:t>
+      </w:r>
+    </w:p>
+    <w:p>
+      <w:pPr>
+        <w:jc w:val="both"/>
+        <w:rPr>
+          <w:lang w:val="es-ES"/>
+        </w:rPr>
+      </w:pPr>
+      <w:r>
+        <w:rPr>
+          <w:lang w:val="es-ES"/>
+        </w:rPr>
+        <w:t>Este es</w:t>
+      </w:r>
+      <w:r>
+        <w:rPr>
+          <w:lang w:val="es-ES"/>
+        </w:rPr>
+        <w:t xml:space="preserve"> el </w:t>
+      </w:r>
+      <w:proofErr w:type="spellStart"/>
+      <w:r>
+        <w:rPr>
+          <w:lang w:val="es-ES"/>
+        </w:rPr>
+        <w:t>template</w:t>
+      </w:r>
+      <w:proofErr w:type="spellEnd"/>
+      <w:r>
+        <w:rPr>
+          <w:lang w:val="es-ES"/>
+        </w:rPr>
+        <w:t>:</w:t>
+      </w:r>
     </w:p>
     <w:p>
       <w:pPr>
@@ -7035,10 +7064,10 @@
           <w:lang w:val="es-ES"/>
         </w:rPr>
         <w:drawing>
-          <wp:inline distT="0" distB="0" distL="0" distR="0" wp14:anchorId="1D44590E" wp14:editId="2C387972">
-            <wp:extent cx="5400040" cy="3677285"/>
-            <wp:effectExtent l="0" t="0" r="0" b="0"/>
-            <wp:docPr id="81061955" name="Picture 1" descr="A computer screen shot of a program&#10;&#10;Description automatically generated"/>
+          <wp:inline distT="0" distB="0" distL="0" distR="0" wp14:anchorId="093F03E5" wp14:editId="4E7326F0">
+            <wp:extent cx="5400040" cy="1134745"/>
+            <wp:effectExtent l="0" t="0" r="0" b="8255"/>
+            <wp:docPr id="2054457393" name="Picture 1" descr="A screen shot of a computer&#10;&#10;Description automatically generated"/>
             <wp:cNvGraphicFramePr>
               <a:graphicFrameLocks xmlns:a="http://schemas.openxmlformats.org/drawingml/2006/main" noChangeAspect="1"/>
             </wp:cNvGraphicFramePr>
@@ -7046,11 +7075,11 @@
               <a:graphicData uri="http://schemas.openxmlformats.org/drawingml/2006/picture">
                 <pic:pic xmlns:pic="http://schemas.openxmlformats.org/drawingml/2006/picture">
                   <pic:nvPicPr>
-                    <pic:cNvPr id="81061955" name="Picture 1" descr="A computer screen shot of a program&#10;&#10;Description automatically generated"/>
+                    <pic:cNvPr id="2054457393" name="Picture 1" descr="A screen shot of a computer&#10;&#10;Description automatically generated"/>
                     <pic:cNvPicPr/>
                   </pic:nvPicPr>
                   <pic:blipFill>
-                    <a:blip r:embed="rId52"/>
+                    <a:blip r:embed="rId51"/>
                     <a:stretch>
                       <a:fillRect/>
                     </a:stretch>
@@ -7058,7 +7087,7 @@
                   <pic:spPr>
                     <a:xfrm>
                       <a:off x="0" y="0"/>
-                      <a:ext cx="5400040" cy="3677285"/>
+                      <a:ext cx="5400040" cy="1134745"/>
                     </a:xfrm>
                     <a:prstGeom prst="rect">
                       <a:avLst/>
@@ -7090,105 +7119,6 @@
         <w:rPr>
           <w:lang w:val="es-ES"/>
         </w:rPr>
-        <w:t xml:space="preserve">Y </w:t>
-      </w:r>
-      <w:proofErr w:type="spellStart"/>
-      <w:r>
-        <w:rPr>
-          <w:lang w:val="es-ES"/>
-        </w:rPr>
-        <w:t>asi</w:t>
-      </w:r>
-      <w:proofErr w:type="spellEnd"/>
-      <w:r>
-        <w:rPr>
-          <w:lang w:val="es-ES"/>
-        </w:rPr>
-        <w:t xml:space="preserve"> queda el </w:t>
-      </w:r>
-      <w:proofErr w:type="spellStart"/>
-      <w:r>
-        <w:rPr>
-          <w:lang w:val="es-ES"/>
-        </w:rPr>
-        <w:t>template</w:t>
-      </w:r>
-      <w:proofErr w:type="spellEnd"/>
-      <w:r>
-        <w:rPr>
-          <w:lang w:val="es-ES"/>
-        </w:rPr>
-        <w:t>:</w:t>
-      </w:r>
-    </w:p>
-    <w:p>
-      <w:pPr>
-        <w:jc w:val="both"/>
-        <w:rPr>
-          <w:lang w:val="es-ES"/>
-        </w:rPr>
-      </w:pPr>
-      <w:r>
-        <w:rPr>
-          <w:lang w:val="es-ES"/>
-        </w:rPr>
-        <w:lastRenderedPageBreak/>
-        <w:drawing>
-          <wp:inline distT="0" distB="0" distL="0" distR="0" wp14:anchorId="73EC63A4" wp14:editId="0551C29A">
-            <wp:extent cx="5400040" cy="3096895"/>
-            <wp:effectExtent l="0" t="0" r="0" b="8255"/>
-            <wp:docPr id="1117557520" name="Picture 1" descr="A computer screen shot of a program&#10;&#10;Description automatically generated"/>
-            <wp:cNvGraphicFramePr>
-              <a:graphicFrameLocks xmlns:a="http://schemas.openxmlformats.org/drawingml/2006/main" noChangeAspect="1"/>
-            </wp:cNvGraphicFramePr>
-            <a:graphic xmlns:a="http://schemas.openxmlformats.org/drawingml/2006/main">
-              <a:graphicData uri="http://schemas.openxmlformats.org/drawingml/2006/picture">
-                <pic:pic xmlns:pic="http://schemas.openxmlformats.org/drawingml/2006/picture">
-                  <pic:nvPicPr>
-                    <pic:cNvPr id="1117557520" name="Picture 1" descr="A computer screen shot of a program&#10;&#10;Description automatically generated"/>
-                    <pic:cNvPicPr/>
-                  </pic:nvPicPr>
-                  <pic:blipFill>
-                    <a:blip r:embed="rId53"/>
-                    <a:stretch>
-                      <a:fillRect/>
-                    </a:stretch>
-                  </pic:blipFill>
-                  <pic:spPr>
-                    <a:xfrm>
-                      <a:off x="0" y="0"/>
-                      <a:ext cx="5400040" cy="3096895"/>
-                    </a:xfrm>
-                    <a:prstGeom prst="rect">
-                      <a:avLst/>
-                    </a:prstGeom>
-                  </pic:spPr>
-                </pic:pic>
-              </a:graphicData>
-            </a:graphic>
-          </wp:inline>
-        </w:drawing>
-      </w:r>
-    </w:p>
-    <w:p>
-      <w:pPr>
-        <w:jc w:val="both"/>
-        <w:rPr>
-          <w:lang w:val="es-ES"/>
-        </w:rPr>
-      </w:pPr>
-    </w:p>
-    <w:p>
-      <w:pPr>
-        <w:jc w:val="both"/>
-        <w:rPr>
-          <w:lang w:val="es-ES"/>
-        </w:rPr>
-      </w:pPr>
-      <w:r>
-        <w:rPr>
-          <w:lang w:val="es-ES"/>
-        </w:rPr>
         <w:t xml:space="preserve">Es importante señalar que para la instalación del firewall </w:t>
       </w:r>
       <w:proofErr w:type="spellStart"/>
@@ -7241,28 +7171,19 @@
           <w:bCs/>
           <w:lang w:val="en-US"/>
         </w:rPr>
-        <w:t xml:space="preserve">ansible-galaxy collection install </w:t>
-      </w:r>
-      <w:proofErr w:type="gramStart"/>
-      <w:r>
-        <w:rPr>
-          <w:b/>
-          <w:bCs/>
+        <w:t>ansible-galaxy collection install community.general</w:t>
+      </w:r>
+    </w:p>
+    <w:p>
+      <w:pPr>
+        <w:jc w:val="both"/>
+        <w:rPr>
           <w:lang w:val="en-US"/>
         </w:rPr>
-        <w:t>community.general</w:t>
-      </w:r>
-      <w:proofErr w:type="gramEnd"/>
-    </w:p>
-    <w:p>
-      <w:pPr>
-        <w:jc w:val="both"/>
-        <w:rPr>
-          <w:lang w:val="en-US"/>
-        </w:rPr>
-      </w:pPr>
-      <w:r>
-        <w:rPr>
+      </w:pPr>
+      <w:r>
+        <w:rPr>
+          <w:noProof/>
           <w:lang w:val="en-US"/>
         </w:rPr>
         <w:drawing>
@@ -7281,7 +7202,7 @@
                     <pic:cNvPicPr/>
                   </pic:nvPicPr>
                   <pic:blipFill>
-                    <a:blip r:embed="rId54"/>
+                    <a:blip r:embed="rId52"/>
                     <a:stretch>
                       <a:fillRect/>
                     </a:stretch>
@@ -7321,13 +7242,13 @@
         <w:rPr>
           <w:lang w:val="es-ES"/>
         </w:rPr>
-        <w:t xml:space="preserve">Por último, </w:t>
-      </w:r>
-      <w:r>
-        <w:rPr>
-          <w:lang w:val="es-ES"/>
-        </w:rPr>
-        <w:t>aquí p</w:t>
+        <w:t>A</w:t>
+      </w:r>
+      <w:r>
+        <w:rPr>
+          <w:lang w:val="es-ES"/>
+        </w:rPr>
+        <w:t>quí p</w:t>
       </w:r>
       <w:r>
         <w:rPr>
@@ -7366,18 +7287,19 @@
       <w:pPr>
         <w:jc w:val="both"/>
         <w:rPr>
-          <w:lang w:val="en-US"/>
-        </w:rPr>
-      </w:pPr>
-      <w:r>
-        <w:rPr>
-          <w:lang w:val="en-US"/>
-        </w:rPr>
+          <w:lang w:val="es-ES"/>
+        </w:rPr>
+      </w:pPr>
+      <w:r>
+        <w:rPr>
+          <w:lang w:val="es-ES"/>
+        </w:rPr>
+        <w:lastRenderedPageBreak/>
         <w:drawing>
-          <wp:inline distT="0" distB="0" distL="0" distR="0" wp14:anchorId="0B3A81DF" wp14:editId="456845C3">
-            <wp:extent cx="5400040" cy="2360295"/>
-            <wp:effectExtent l="0" t="0" r="0" b="1905"/>
-            <wp:docPr id="978688743" name="Picture 1" descr="A screen shot of a computer&#10;&#10;Description automatically generated"/>
+          <wp:inline distT="0" distB="0" distL="0" distR="0" wp14:anchorId="3656B46A" wp14:editId="5072FA6D">
+            <wp:extent cx="5400040" cy="3451860"/>
+            <wp:effectExtent l="0" t="0" r="0" b="0"/>
+            <wp:docPr id="1012954159" name="Picture 1" descr="A screenshot of a computer program&#10;&#10;Description automatically generated"/>
             <wp:cNvGraphicFramePr>
               <a:graphicFrameLocks xmlns:a="http://schemas.openxmlformats.org/drawingml/2006/main" noChangeAspect="1"/>
             </wp:cNvGraphicFramePr>
@@ -7385,11 +7307,11 @@
               <a:graphicData uri="http://schemas.openxmlformats.org/drawingml/2006/picture">
                 <pic:pic xmlns:pic="http://schemas.openxmlformats.org/drawingml/2006/picture">
                   <pic:nvPicPr>
-                    <pic:cNvPr id="978688743" name="Picture 1" descr="A screen shot of a computer&#10;&#10;Description automatically generated"/>
+                    <pic:cNvPr id="1012954159" name="Picture 1" descr="A screenshot of a computer program&#10;&#10;Description automatically generated"/>
                     <pic:cNvPicPr/>
                   </pic:nvPicPr>
                   <pic:blipFill>
-                    <a:blip r:embed="rId55"/>
+                    <a:blip r:embed="rId53"/>
                     <a:stretch>
                       <a:fillRect/>
                     </a:stretch>
@@ -7397,7 +7319,7 @@
                   <pic:spPr>
                     <a:xfrm>
                       <a:off x="0" y="0"/>
-                      <a:ext cx="5400040" cy="2360295"/>
+                      <a:ext cx="5400040" cy="3451860"/>
                     </a:xfrm>
                     <a:prstGeom prst="rect">
                       <a:avLst/>
@@ -7414,27 +7336,145 @@
       <w:pPr>
         <w:jc w:val="both"/>
         <w:rPr>
-          <w:lang w:val="en-US"/>
-        </w:rPr>
-      </w:pPr>
-    </w:p>
-    <w:p>
-      <w:pPr>
-        <w:jc w:val="both"/>
-        <w:rPr>
-          <w:b/>
-          <w:bCs/>
-          <w:lang w:val="en-US"/>
-        </w:rPr>
-      </w:pPr>
-    </w:p>
-    <w:p>
-      <w:pPr>
-        <w:jc w:val="both"/>
-        <w:rPr>
-          <w:b/>
-          <w:bCs/>
-          <w:lang w:val="en-US"/>
+          <w:lang w:val="es-ES"/>
+        </w:rPr>
+      </w:pPr>
+    </w:p>
+    <w:p>
+      <w:pPr>
+        <w:jc w:val="both"/>
+        <w:rPr>
+          <w:lang w:val="es-ES"/>
+        </w:rPr>
+      </w:pPr>
+      <w:r>
+        <w:rPr>
+          <w:lang w:val="es-ES"/>
+        </w:rPr>
+        <w:t>Y la prueba de que el Tomcat 8</w:t>
+      </w:r>
+      <w:r>
+        <w:rPr>
+          <w:lang w:val="es-ES"/>
+        </w:rPr>
+        <w:t xml:space="preserve">.5.72 se accede por el IP del </w:t>
+      </w:r>
+      <w:r>
+        <w:rPr>
+          <w:lang w:val="es-ES"/>
+        </w:rPr>
+        <w:t>servidor</w:t>
+      </w:r>
+      <w:r>
+        <w:rPr>
+          <w:lang w:val="es-ES"/>
+        </w:rPr>
+        <w:t xml:space="preserve"> Ubuntu (reverse proxy):</w:t>
+      </w:r>
+    </w:p>
+    <w:p>
+      <w:pPr>
+        <w:jc w:val="both"/>
+        <w:rPr>
+          <w:lang w:val="es-ES"/>
+        </w:rPr>
+      </w:pPr>
+      <w:r>
+        <w:rPr>
+          <w:lang w:val="es-ES"/>
+        </w:rPr>
+        <w:drawing>
+          <wp:inline distT="0" distB="0" distL="0" distR="0" wp14:anchorId="643C1DA2" wp14:editId="502E135B">
+            <wp:extent cx="5400040" cy="2779395"/>
+            <wp:effectExtent l="0" t="0" r="0" b="1905"/>
+            <wp:docPr id="265501511" name="Picture 1" descr="A screenshot of a computer&#10;&#10;Description automatically generated"/>
+            <wp:cNvGraphicFramePr>
+              <a:graphicFrameLocks xmlns:a="http://schemas.openxmlformats.org/drawingml/2006/main" noChangeAspect="1"/>
+            </wp:cNvGraphicFramePr>
+            <a:graphic xmlns:a="http://schemas.openxmlformats.org/drawingml/2006/main">
+              <a:graphicData uri="http://schemas.openxmlformats.org/drawingml/2006/picture">
+                <pic:pic xmlns:pic="http://schemas.openxmlformats.org/drawingml/2006/picture">
+                  <pic:nvPicPr>
+                    <pic:cNvPr id="265501511" name="Picture 1" descr="A screenshot of a computer&#10;&#10;Description automatically generated"/>
+                    <pic:cNvPicPr/>
+                  </pic:nvPicPr>
+                  <pic:blipFill>
+                    <a:blip r:embed="rId54"/>
+                    <a:stretch>
+                      <a:fillRect/>
+                    </a:stretch>
+                  </pic:blipFill>
+                  <pic:spPr>
+                    <a:xfrm>
+                      <a:off x="0" y="0"/>
+                      <a:ext cx="5400040" cy="2779395"/>
+                    </a:xfrm>
+                    <a:prstGeom prst="rect">
+                      <a:avLst/>
+                    </a:prstGeom>
+                  </pic:spPr>
+                </pic:pic>
+              </a:graphicData>
+            </a:graphic>
+          </wp:inline>
+        </w:drawing>
+      </w:r>
+    </w:p>
+    <w:p>
+      <w:pPr>
+        <w:jc w:val="both"/>
+        <w:rPr>
+          <w:lang w:val="es-ES"/>
+        </w:rPr>
+      </w:pPr>
+    </w:p>
+    <w:p>
+      <w:pPr>
+        <w:jc w:val="both"/>
+        <w:rPr>
+          <w:lang w:val="es-ES"/>
+        </w:rPr>
+      </w:pPr>
+    </w:p>
+    <w:p>
+      <w:pPr>
+        <w:jc w:val="both"/>
+        <w:rPr>
+          <w:b/>
+          <w:bCs/>
+          <w:lang w:val="es-ES"/>
+        </w:rPr>
+      </w:pPr>
+    </w:p>
+    <w:p>
+      <w:pPr>
+        <w:jc w:val="both"/>
+        <w:rPr>
+          <w:b/>
+          <w:bCs/>
+          <w:lang w:val="es-ES"/>
+        </w:rPr>
+      </w:pPr>
+    </w:p>
+    <w:p>
+      <w:pPr>
+        <w:jc w:val="center"/>
+        <w:rPr>
+          <w:b/>
+          <w:bCs/>
+          <w:u w:val="single"/>
+          <w:lang w:val="es-ES"/>
+        </w:rPr>
+      </w:pPr>
+    </w:p>
+    <w:p>
+      <w:pPr>
+        <w:jc w:val="center"/>
+        <w:rPr>
+          <w:b/>
+          <w:bCs/>
+          <w:u w:val="single"/>
+          <w:lang w:val="es-ES"/>
         </w:rPr>
       </w:pPr>
     </w:p>
@@ -7804,7 +7844,7 @@
         </w:rPr>
         <w:t xml:space="preserve">git remote add origin </w:t>
       </w:r>
-      <w:hyperlink r:id="rId56" w:history="1">
+      <w:hyperlink r:id="rId55" w:history="1">
         <w:r>
           <w:rPr>
             <w:rStyle w:val="Hyperlink"/>
@@ -7835,14 +7875,12 @@
         </w:rPr>
         <w:t xml:space="preserve">ue </w:t>
       </w:r>
-      <w:proofErr w:type="spellStart"/>
-      <w:r>
-        <w:rPr>
-          <w:lang w:val="es-ES"/>
-        </w:rPr>
-        <w:t>tenia</w:t>
-      </w:r>
-      <w:proofErr w:type="spellEnd"/>
+      <w:r>
+        <w:rPr>
+          <w:lang w:val="es-ES"/>
+        </w:rPr>
+        <w:t>tenía</w:t>
+      </w:r>
       <w:r>
         <w:rPr>
           <w:lang w:val="es-ES"/>
@@ -8038,14 +8076,12 @@
         </w:rPr>
         <w:t xml:space="preserve">el acceso con usuario y clave ya no </w:t>
       </w:r>
-      <w:proofErr w:type="spellStart"/>
-      <w:r>
-        <w:rPr>
-          <w:lang w:val="es-ES"/>
-        </w:rPr>
-        <w:t>esta</w:t>
-      </w:r>
-      <w:proofErr w:type="spellEnd"/>
+      <w:r>
+        <w:rPr>
+          <w:lang w:val="es-ES"/>
+        </w:rPr>
+        <w:t>está</w:t>
+      </w:r>
       <w:r>
         <w:rPr>
           <w:lang w:val="es-ES"/>
@@ -8124,14 +8160,7 @@
         <w:rPr>
           <w:lang w:val="es-ES"/>
         </w:rPr>
-        <w:t xml:space="preserve">el código y cuando me pidió el usuario y luego </w:t>
-      </w:r>
-      <w:proofErr w:type="gramStart"/>
-      <w:r>
-        <w:rPr>
-          <w:lang w:val="es-ES"/>
-        </w:rPr>
-        <w:t xml:space="preserve">el </w:t>
+        <w:t xml:space="preserve">el código y cuando me pidió el usuario y luego el </w:t>
       </w:r>
       <w:proofErr w:type="spellStart"/>
       <w:r>
@@ -8141,7 +8170,6 @@
         <w:t>password</w:t>
       </w:r>
       <w:proofErr w:type="spellEnd"/>
-      <w:proofErr w:type="gramEnd"/>
       <w:r>
         <w:rPr>
           <w:lang w:val="es-ES"/>
@@ -8225,7 +8253,7 @@
                     <pic:cNvPicPr/>
                   </pic:nvPicPr>
                   <pic:blipFill>
-                    <a:blip r:embed="rId57"/>
+                    <a:blip r:embed="rId56"/>
                     <a:stretch>
                       <a:fillRect/>
                     </a:stretch>
@@ -8262,7 +8290,7 @@
         <w:lastRenderedPageBreak/>
         <w:t xml:space="preserve">El repo ha quedado clonado en </w:t>
       </w:r>
-      <w:hyperlink r:id="rId58" w:history="1">
+      <w:hyperlink r:id="rId57" w:history="1">
         <w:r>
           <w:rPr>
             <w:rStyle w:val="Hyperlink"/>
@@ -8504,52 +8532,68 @@
         <w:rPr>
           <w:b/>
           <w:bCs/>
-          <w:lang w:val="en-US"/>
-        </w:rPr>
-      </w:pPr>
-      <w:proofErr w:type="spellStart"/>
-      <w:r>
-        <w:rPr>
-          <w:b/>
-          <w:bCs/>
-          <w:lang w:val="en-US"/>
-        </w:rPr>
-        <w:t>sudo</w:t>
-      </w:r>
-      <w:proofErr w:type="spellEnd"/>
-      <w:r>
-        <w:rPr>
-          <w:b/>
-          <w:bCs/>
-          <w:lang w:val="en-US"/>
+          <w:lang w:val="es-ES"/>
+        </w:rPr>
+      </w:pPr>
+      <w:r>
+        <w:rPr>
+          <w:b/>
+          <w:bCs/>
+          <w:lang w:val="es-ES"/>
+        </w:rPr>
+        <w:t xml:space="preserve">sudo </w:t>
+      </w:r>
+      <w:proofErr w:type="spellStart"/>
+      <w:r>
+        <w:rPr>
+          <w:b/>
+          <w:bCs/>
+          <w:lang w:val="es-ES"/>
+        </w:rPr>
+        <w:t>git</w:t>
+      </w:r>
+      <w:proofErr w:type="spellEnd"/>
+      <w:r>
+        <w:rPr>
+          <w:b/>
+          <w:bCs/>
+          <w:lang w:val="es-ES"/>
         </w:rPr>
         <w:t xml:space="preserve"> </w:t>
       </w:r>
-      <w:r>
-        <w:rPr>
-          <w:b/>
-          <w:bCs/>
-          <w:lang w:val="en-US"/>
-        </w:rPr>
-        <w:t>git commit -m "</w:t>
-      </w:r>
-      <w:proofErr w:type="spellStart"/>
-      <w:r>
-        <w:rPr>
-          <w:b/>
-          <w:bCs/>
-          <w:lang w:val="en-US"/>
-        </w:rPr>
-        <w:t>Mensaje</w:t>
-      </w:r>
-      <w:proofErr w:type="spellEnd"/>
-      <w:r>
-        <w:rPr>
-          <w:b/>
-          <w:bCs/>
-          <w:lang w:val="en-US"/>
-        </w:rPr>
-        <w:t>”</w:t>
+      <w:proofErr w:type="spellStart"/>
+      <w:r>
+        <w:rPr>
+          <w:b/>
+          <w:bCs/>
+          <w:lang w:val="es-ES"/>
+        </w:rPr>
+        <w:t>commit</w:t>
+      </w:r>
+      <w:proofErr w:type="spellEnd"/>
+      <w:r>
+        <w:rPr>
+          <w:b/>
+          <w:bCs/>
+          <w:lang w:val="es-ES"/>
+        </w:rPr>
+        <w:t xml:space="preserve"> -m "Mensaje”</w:t>
+      </w:r>
+      <w:r>
+        <w:rPr>
+          <w:b/>
+          <w:bCs/>
+          <w:lang w:val="es-ES"/>
+        </w:rPr>
+        <w:t xml:space="preserve"> (e</w:t>
+      </w:r>
+      <w:r>
+        <w:rPr>
+          <w:b/>
+          <w:bCs/>
+          <w:lang w:val="es-ES"/>
+        </w:rPr>
+        <w:t>l mensaje que se desee)</w:t>
       </w:r>
     </w:p>
     <w:p>
@@ -8578,181 +8622,235 @@
         <w:rPr>
           <w:b/>
           <w:bCs/>
-          <w:lang w:val="en-US"/>
-        </w:rPr>
-      </w:pPr>
-      <w:proofErr w:type="spellStart"/>
-      <w:r>
-        <w:rPr>
-          <w:b/>
-          <w:bCs/>
-          <w:lang w:val="en-US"/>
-        </w:rPr>
-        <w:t>sudo</w:t>
-      </w:r>
-      <w:proofErr w:type="spellEnd"/>
-      <w:r>
-        <w:rPr>
-          <w:b/>
-          <w:bCs/>
-          <w:lang w:val="en-US"/>
-        </w:rPr>
-        <w:t xml:space="preserve"> git push origin main</w:t>
-      </w:r>
-    </w:p>
-    <w:p>
-      <w:pPr>
-        <w:jc w:val="both"/>
-        <w:rPr>
-          <w:b/>
-          <w:bCs/>
-          <w:lang w:val="en-US"/>
-        </w:rPr>
-      </w:pPr>
-    </w:p>
-    <w:p>
-      <w:pPr>
-        <w:jc w:val="both"/>
-        <w:rPr>
-          <w:b/>
-          <w:bCs/>
-          <w:lang w:val="en-US"/>
-        </w:rPr>
-      </w:pPr>
-    </w:p>
-    <w:p>
-      <w:pPr>
-        <w:jc w:val="both"/>
-        <w:rPr>
-          <w:lang w:val="en-US"/>
-        </w:rPr>
-      </w:pPr>
-    </w:p>
-    <w:p>
-      <w:pPr>
-        <w:jc w:val="both"/>
-        <w:rPr>
-          <w:lang w:val="en-US"/>
-        </w:rPr>
-      </w:pPr>
-    </w:p>
-    <w:p>
-      <w:pPr>
-        <w:jc w:val="both"/>
-        <w:rPr>
-          <w:lang w:val="en-US"/>
-        </w:rPr>
-      </w:pPr>
-    </w:p>
-    <w:p>
-      <w:pPr>
-        <w:jc w:val="both"/>
-        <w:rPr>
-          <w:lang w:val="en-US"/>
-        </w:rPr>
-      </w:pPr>
-    </w:p>
-    <w:p>
-      <w:pPr>
-        <w:jc w:val="both"/>
-        <w:rPr>
-          <w:lang w:val="en-US"/>
-        </w:rPr>
-      </w:pPr>
-    </w:p>
-    <w:p>
-      <w:pPr>
-        <w:jc w:val="both"/>
-        <w:rPr>
-          <w:lang w:val="en-US"/>
-        </w:rPr>
-      </w:pPr>
-    </w:p>
-    <w:p>
-      <w:pPr>
-        <w:jc w:val="both"/>
-        <w:rPr>
-          <w:lang w:val="en-US"/>
-        </w:rPr>
-      </w:pPr>
-    </w:p>
-    <w:p>
-      <w:pPr>
-        <w:jc w:val="both"/>
-        <w:rPr>
-          <w:lang w:val="en-US"/>
-        </w:rPr>
-      </w:pPr>
-    </w:p>
-    <w:p>
-      <w:pPr>
-        <w:jc w:val="both"/>
-        <w:rPr>
-          <w:lang w:val="en-US"/>
-        </w:rPr>
-      </w:pPr>
-    </w:p>
-    <w:p>
-      <w:pPr>
-        <w:jc w:val="both"/>
-        <w:rPr>
-          <w:lang w:val="en-US"/>
-        </w:rPr>
-      </w:pPr>
-    </w:p>
-    <w:p>
-      <w:pPr>
-        <w:jc w:val="both"/>
-        <w:rPr>
-          <w:lang w:val="en-US"/>
-        </w:rPr>
-      </w:pPr>
-    </w:p>
-    <w:p>
-      <w:pPr>
-        <w:jc w:val="both"/>
-        <w:rPr>
-          <w:lang w:val="en-US"/>
-        </w:rPr>
-      </w:pPr>
-    </w:p>
-    <w:p>
-      <w:pPr>
-        <w:jc w:val="both"/>
-        <w:rPr>
-          <w:lang w:val="en-US"/>
-        </w:rPr>
-      </w:pPr>
-    </w:p>
-    <w:p>
-      <w:pPr>
-        <w:jc w:val="both"/>
-        <w:rPr>
-          <w:lang w:val="en-US"/>
-        </w:rPr>
-      </w:pPr>
-    </w:p>
-    <w:p>
-      <w:pPr>
-        <w:jc w:val="both"/>
-        <w:rPr>
-          <w:lang w:val="en-US"/>
-        </w:rPr>
-      </w:pPr>
-    </w:p>
-    <w:p>
-      <w:pPr>
-        <w:jc w:val="both"/>
-        <w:rPr>
-          <w:lang w:val="en-US"/>
-        </w:rPr>
-      </w:pPr>
-    </w:p>
-    <w:p>
-      <w:pPr>
-        <w:jc w:val="both"/>
-        <w:rPr>
-          <w:lang w:val="en-US"/>
+          <w:lang w:val="es-ES"/>
+        </w:rPr>
+      </w:pPr>
+      <w:r>
+        <w:rPr>
+          <w:b/>
+          <w:bCs/>
+          <w:lang w:val="es-ES"/>
+        </w:rPr>
+        <w:t xml:space="preserve">sudo </w:t>
+      </w:r>
+      <w:proofErr w:type="spellStart"/>
+      <w:r>
+        <w:rPr>
+          <w:b/>
+          <w:bCs/>
+          <w:lang w:val="es-ES"/>
+        </w:rPr>
+        <w:t>git</w:t>
+      </w:r>
+      <w:proofErr w:type="spellEnd"/>
+      <w:r>
+        <w:rPr>
+          <w:b/>
+          <w:bCs/>
+          <w:lang w:val="es-ES"/>
+        </w:rPr>
+        <w:t xml:space="preserve"> </w:t>
+      </w:r>
+      <w:proofErr w:type="spellStart"/>
+      <w:r>
+        <w:rPr>
+          <w:b/>
+          <w:bCs/>
+          <w:lang w:val="es-ES"/>
+        </w:rPr>
+        <w:t>push</w:t>
+      </w:r>
+      <w:proofErr w:type="spellEnd"/>
+      <w:r>
+        <w:rPr>
+          <w:b/>
+          <w:bCs/>
+          <w:lang w:val="es-ES"/>
+        </w:rPr>
+        <w:t xml:space="preserve"> </w:t>
+      </w:r>
+      <w:proofErr w:type="spellStart"/>
+      <w:r>
+        <w:rPr>
+          <w:b/>
+          <w:bCs/>
+          <w:lang w:val="es-ES"/>
+        </w:rPr>
+        <w:t>origin</w:t>
+      </w:r>
+      <w:proofErr w:type="spellEnd"/>
+      <w:r>
+        <w:rPr>
+          <w:b/>
+          <w:bCs/>
+          <w:lang w:val="es-ES"/>
+        </w:rPr>
+        <w:t xml:space="preserve"> </w:t>
+      </w:r>
+      <w:proofErr w:type="spellStart"/>
+      <w:r>
+        <w:rPr>
+          <w:b/>
+          <w:bCs/>
+          <w:lang w:val="es-ES"/>
+        </w:rPr>
+        <w:t>main</w:t>
+      </w:r>
+      <w:proofErr w:type="spellEnd"/>
+    </w:p>
+    <w:p>
+      <w:pPr>
+        <w:jc w:val="both"/>
+        <w:rPr>
+          <w:b/>
+          <w:bCs/>
+          <w:lang w:val="es-ES"/>
+        </w:rPr>
+      </w:pPr>
+    </w:p>
+    <w:p>
+      <w:pPr>
+        <w:jc w:val="both"/>
+        <w:rPr>
+          <w:b/>
+          <w:bCs/>
+          <w:lang w:val="es-ES"/>
+        </w:rPr>
+      </w:pPr>
+    </w:p>
+    <w:p>
+      <w:pPr>
+        <w:jc w:val="both"/>
+        <w:rPr>
+          <w:lang w:val="es-ES"/>
+        </w:rPr>
+      </w:pPr>
+    </w:p>
+    <w:p>
+      <w:pPr>
+        <w:jc w:val="both"/>
+        <w:rPr>
+          <w:lang w:val="es-ES"/>
+        </w:rPr>
+      </w:pPr>
+    </w:p>
+    <w:p>
+      <w:pPr>
+        <w:jc w:val="both"/>
+        <w:rPr>
+          <w:lang w:val="es-ES"/>
+        </w:rPr>
+      </w:pPr>
+    </w:p>
+    <w:p>
+      <w:pPr>
+        <w:jc w:val="both"/>
+        <w:rPr>
+          <w:lang w:val="es-ES"/>
+        </w:rPr>
+      </w:pPr>
+    </w:p>
+    <w:p>
+      <w:pPr>
+        <w:jc w:val="both"/>
+        <w:rPr>
+          <w:lang w:val="es-ES"/>
+        </w:rPr>
+      </w:pPr>
+    </w:p>
+    <w:p>
+      <w:pPr>
+        <w:jc w:val="both"/>
+        <w:rPr>
+          <w:lang w:val="es-ES"/>
+        </w:rPr>
+      </w:pPr>
+    </w:p>
+    <w:p>
+      <w:pPr>
+        <w:jc w:val="both"/>
+        <w:rPr>
+          <w:lang w:val="es-ES"/>
+        </w:rPr>
+      </w:pPr>
+    </w:p>
+    <w:p>
+      <w:pPr>
+        <w:jc w:val="both"/>
+        <w:rPr>
+          <w:lang w:val="es-ES"/>
+        </w:rPr>
+      </w:pPr>
+    </w:p>
+    <w:p>
+      <w:pPr>
+        <w:jc w:val="both"/>
+        <w:rPr>
+          <w:lang w:val="es-ES"/>
+        </w:rPr>
+      </w:pPr>
+    </w:p>
+    <w:p>
+      <w:pPr>
+        <w:jc w:val="both"/>
+        <w:rPr>
+          <w:lang w:val="es-ES"/>
+        </w:rPr>
+      </w:pPr>
+    </w:p>
+    <w:p>
+      <w:pPr>
+        <w:jc w:val="both"/>
+        <w:rPr>
+          <w:lang w:val="es-ES"/>
+        </w:rPr>
+      </w:pPr>
+    </w:p>
+    <w:p>
+      <w:pPr>
+        <w:jc w:val="both"/>
+        <w:rPr>
+          <w:lang w:val="es-ES"/>
+        </w:rPr>
+      </w:pPr>
+    </w:p>
+    <w:p>
+      <w:pPr>
+        <w:jc w:val="both"/>
+        <w:rPr>
+          <w:lang w:val="es-ES"/>
+        </w:rPr>
+      </w:pPr>
+    </w:p>
+    <w:p>
+      <w:pPr>
+        <w:jc w:val="both"/>
+        <w:rPr>
+          <w:lang w:val="es-ES"/>
+        </w:rPr>
+      </w:pPr>
+    </w:p>
+    <w:p>
+      <w:pPr>
+        <w:jc w:val="both"/>
+        <w:rPr>
+          <w:lang w:val="es-ES"/>
+        </w:rPr>
+      </w:pPr>
+    </w:p>
+    <w:p>
+      <w:pPr>
+        <w:jc w:val="both"/>
+        <w:rPr>
+          <w:lang w:val="es-ES"/>
+        </w:rPr>
+      </w:pPr>
+    </w:p>
+    <w:p>
+      <w:pPr>
+        <w:jc w:val="both"/>
+        <w:rPr>
+          <w:lang w:val="es-ES"/>
         </w:rPr>
       </w:pPr>
     </w:p>
@@ -9043,7 +9141,15 @@
           <w:u w:val="single"/>
         </w:rPr>
         <w:lastRenderedPageBreak/>
-        <w:t>Enlaces de consulta</w:t>
+        <w:t>Fuentes</w:t>
+      </w:r>
+      <w:r>
+        <w:rPr>
+          <w:b/>
+          <w:bCs/>
+          <w:u w:val="single"/>
+        </w:rPr>
+        <w:t xml:space="preserve"> de consulta</w:t>
       </w:r>
     </w:p>
     <w:p>
@@ -9213,8 +9319,8 @@
       </w:pPr>
     </w:p>
     <w:sectPr>
-      <w:headerReference w:type="default" r:id="rId59"/>
-      <w:footerReference w:type="default" r:id="rId60"/>
+      <w:headerReference w:type="default" r:id="rId58"/>
+      <w:footerReference w:type="default" r:id="rId59"/>
       <w:pgSz w:w="11906" w:h="16838"/>
       <w:pgMar w:top="1417" w:right="1701" w:bottom="1417" w:left="1701" w:header="708" w:footer="708" w:gutter="0"/>
       <w:cols w:space="708"/>
@@ -9378,13 +9484,8 @@
       <w:tab/>
       <w:t xml:space="preserve">Obligatorio </w:t>
     </w:r>
-    <w:proofErr w:type="gramStart"/>
     <w:r>
-      <w:t>Febrero</w:t>
-    </w:r>
-    <w:proofErr w:type="gramEnd"/>
-    <w:r>
-      <w:t xml:space="preserve"> 2024</w:t>
+      <w:t>Febrero 2024</w:t>
     </w:r>
   </w:p>
   <w:p>
@@ -11525,7 +11626,7 @@
   <w:style w:type="paragraph" w:default="1" w:styleId="Normal">
     <w:name w:val="Normal"/>
     <w:qFormat/>
-    <w:rsid w:val="001B05A9"/>
+    <w:rsid w:val="009C09DC"/>
     <w:rPr>
       <w:rFonts w:ascii="Arial" w:hAnsi="Arial"/>
       <w:sz w:val="24"/>
@@ -12231,21 +12332,12 @@
 </file>
 
 <file path=customXml/item1.xml><?xml version="1.0" encoding="utf-8"?>
-<?mso-contentType ?>
-<FormTemplates xmlns="http://schemas.microsoft.com/sharepoint/v3/contenttype/forms">
-  <Display>DocumentLibraryForm</Display>
-  <Edit>DocumentLibraryForm</Edit>
-  <New>DocumentLibraryForm</New>
-</FormTemplates>
-</file>
-
-<file path=customXml/item2.xml><?xml version="1.0" encoding="utf-8"?>
 <p:properties xmlns:p="http://schemas.microsoft.com/office/2006/metadata/properties" xmlns:xsi="http://www.w3.org/2001/XMLSchema-instance" xmlns:pc="http://schemas.microsoft.com/office/infopath/2007/PartnerControls">
   <documentManagement/>
 </p:properties>
 </file>
 
-<file path=customXml/item3.xml><?xml version="1.0" encoding="utf-8"?>
+<file path=customXml/item2.xml><?xml version="1.0" encoding="utf-8"?>
 <ct:contentTypeSchema xmlns:ct="http://schemas.microsoft.com/office/2006/metadata/contentType" xmlns:ma="http://schemas.microsoft.com/office/2006/metadata/properties/metaAttributes" ct:_="" ma:_="" ma:contentTypeName="Documento" ma:contentTypeID="0x0101009FF215730D8C304F9285697B4098BC74" ma:contentTypeVersion="5" ma:contentTypeDescription="Crear nuevo documento." ma:contentTypeScope="" ma:versionID="f1dc0171f4eb2faedefc1ebf57f46a87">
   <xsd:schema xmlns:xsd="http://www.w3.org/2001/XMLSchema" xmlns:xs="http://www.w3.org/2001/XMLSchema" xmlns:p="http://schemas.microsoft.com/office/2006/metadata/properties" xmlns:ns3="68d051b6-a041-4abd-96cb-82f720173eb9" xmlns:ns4="46d3ffae-7ac1-4624-9884-4ae54485b48e" targetNamespace="http://schemas.microsoft.com/office/2006/metadata/properties" ma:root="true" ma:fieldsID="2436650f3df04ac0cb4ce820b34d34d3" ns3:_="" ns4:_="">
     <xsd:import namespace="68d051b6-a041-4abd-96cb-82f720173eb9"/>
@@ -12416,19 +12508,20 @@
 </ct:contentTypeSchema>
 </file>
 
+<file path=customXml/item3.xml><?xml version="1.0" encoding="utf-8"?>
+<?mso-contentType ?>
+<FormTemplates xmlns="http://schemas.microsoft.com/sharepoint/v3/contenttype/forms">
+  <Display>DocumentLibraryForm</Display>
+  <Edit>DocumentLibraryForm</Edit>
+  <New>DocumentLibraryForm</New>
+</FormTemplates>
+</file>
+
 <file path=customXml/item4.xml><?xml version="1.0" encoding="utf-8"?>
 <b:Sources xmlns:b="http://schemas.openxmlformats.org/officeDocument/2006/bibliography" xmlns="http://schemas.openxmlformats.org/officeDocument/2006/bibliography" SelectedStyle="\APASixthEditionOfficeOnline.xsl" StyleName="APA" Version="6"/>
 </file>
 
 <file path=customXml/itemProps1.xml><?xml version="1.0" encoding="utf-8"?>
-<ds:datastoreItem xmlns:ds="http://schemas.openxmlformats.org/officeDocument/2006/customXml" ds:itemID="{D40FECE5-7B54-4CBB-A79C-A287E2ED69D6}">
-  <ds:schemaRefs>
-    <ds:schemaRef ds:uri="http://schemas.microsoft.com/sharepoint/v3/contenttype/forms"/>
-  </ds:schemaRefs>
-</ds:datastoreItem>
-</file>
-
-<file path=customXml/itemProps2.xml><?xml version="1.0" encoding="utf-8"?>
 <ds:datastoreItem xmlns:ds="http://schemas.openxmlformats.org/officeDocument/2006/customXml" ds:itemID="{E196DAE5-A570-45B8-8518-400A4C8D64A3}">
   <ds:schemaRefs>
     <ds:schemaRef ds:uri="http://schemas.microsoft.com/office/2006/metadata/properties"/>
@@ -12437,7 +12530,7 @@
 </ds:datastoreItem>
 </file>
 
-<file path=customXml/itemProps3.xml><?xml version="1.0" encoding="utf-8"?>
+<file path=customXml/itemProps2.xml><?xml version="1.0" encoding="utf-8"?>
 <ds:datastoreItem xmlns:ds="http://schemas.openxmlformats.org/officeDocument/2006/customXml" ds:itemID="{F27A7627-4749-4BFA-B683-146A736746ED}">
   <ds:schemaRefs>
     <ds:schemaRef ds:uri="http://schemas.microsoft.com/office/2006/metadata/contentType"/>
@@ -12456,6 +12549,14 @@
 </ds:datastoreItem>
 </file>
 
+<file path=customXml/itemProps3.xml><?xml version="1.0" encoding="utf-8"?>
+<ds:datastoreItem xmlns:ds="http://schemas.openxmlformats.org/officeDocument/2006/customXml" ds:itemID="{D40FECE5-7B54-4CBB-A79C-A287E2ED69D6}">
+  <ds:schemaRefs>
+    <ds:schemaRef ds:uri="http://schemas.microsoft.com/sharepoint/v3/contenttype/forms"/>
+  </ds:schemaRefs>
+</ds:datastoreItem>
+</file>
+
 <file path=customXml/itemProps4.xml><?xml version="1.0" encoding="utf-8"?>
 <ds:datastoreItem xmlns:ds="http://schemas.openxmlformats.org/officeDocument/2006/customXml" ds:itemID="{562C2B7D-7CBE-4AE5-B5EC-E985EB8678D1}">
   <ds:schemaRefs>

</xml_diff>